<commit_message>
added criticism to report section
</commit_message>
<xml_diff>
--- a/Peer_Review.docx
+++ b/Peer_Review.docx
@@ -43,7 +43,6 @@
           <w:kern w:val="0"/>
           <w:sz w:val="28"/>
           <w:szCs w:val="28"/>
-          <w:lang/>
           <w14:ligatures w14:val="none"/>
         </w:rPr>
       </w:pPr>
@@ -54,7 +53,6 @@
           <w:kern w:val="0"/>
           <w:sz w:val="28"/>
           <w:szCs w:val="28"/>
-          <w:lang/>
           <w14:ligatures w14:val="none"/>
         </w:rPr>
         <w:t>Plant Watering Automatic System</w:t>
@@ -235,6 +233,18 @@
           <w14:ligatures w14:val="none"/>
         </w:rPr>
         <w:t xml:space="preserve"> They also claim it works</w:t>
+      </w:r>
+      <w:r>
+        <w:rPr>
+          <w:rFonts w:asciiTheme="majorBidi" w:eastAsia="Times New Roman" w:hAnsiTheme="majorBidi" w:cstheme="majorBidi"/>
+          <w:color w:val="000000"/>
+          <w:kern w:val="0"/>
+          <w:sz w:val="28"/>
+          <w:szCs w:val="28"/>
+          <w:lang w:val="en-US"/>
+          <w14:ligatures w14:val="none"/>
+        </w:rPr>
+        <w:t xml:space="preserve">. The testing method of the mechanism is unclear, so I think the project could benefit from a better inspection of the results, like measuring the water volumes, and perhaps comparing the moister level with other sensors. </w:t>
       </w:r>
     </w:p>
     <w:p>

</xml_diff>

<commit_message>
added the video thingy
</commit_message>
<xml_diff>
--- a/Peer_Review.docx
+++ b/Peer_Review.docx
@@ -1,13 +1,12 @@
 
 <file path=word/document.xml><?xml version="1.0" encoding="utf-8"?>
-<w:document xmlns:o="urn:schemas-microsoft-com:office:office" xmlns:r="http://schemas.openxmlformats.org/officeDocument/2006/relationships" xmlns:v="urn:schemas-microsoft-com:vml" xmlns:w="http://schemas.openxmlformats.org/wordprocessingml/2006/main" xmlns:w10="urn:schemas-microsoft-com:office:word" xmlns:wp="http://schemas.openxmlformats.org/drawingml/2006/wordprocessingDrawing" xmlns:wps="http://schemas.microsoft.com/office/word/2010/wordprocessingShape" xmlns:wpg="http://schemas.microsoft.com/office/word/2010/wordprocessingGroup" xmlns:mc="http://schemas.openxmlformats.org/markup-compatibility/2006" xmlns:wp14="http://schemas.microsoft.com/office/word/2010/wordprocessingDrawing" xmlns:w14="http://schemas.microsoft.com/office/word/2010/wordml" mc:Ignorable="w14 wp14">
+<w:document xmlns:wpc="http://schemas.microsoft.com/office/word/2010/wordprocessingCanvas" xmlns:cx="http://schemas.microsoft.com/office/drawing/2014/chartex" xmlns:cx1="http://schemas.microsoft.com/office/drawing/2015/9/8/chartex" xmlns:cx2="http://schemas.microsoft.com/office/drawing/2015/10/21/chartex" xmlns:cx3="http://schemas.microsoft.com/office/drawing/2016/5/9/chartex" xmlns:cx4="http://schemas.microsoft.com/office/drawing/2016/5/10/chartex" xmlns:cx5="http://schemas.microsoft.com/office/drawing/2016/5/11/chartex" xmlns:cx6="http://schemas.microsoft.com/office/drawing/2016/5/12/chartex" xmlns:cx7="http://schemas.microsoft.com/office/drawing/2016/5/13/chartex" xmlns:cx8="http://schemas.microsoft.com/office/drawing/2016/5/14/chartex" xmlns:mc="http://schemas.openxmlformats.org/markup-compatibility/2006" xmlns:aink="http://schemas.microsoft.com/office/drawing/2016/ink" xmlns:am3d="http://schemas.microsoft.com/office/drawing/2017/model3d" xmlns:o="urn:schemas-microsoft-com:office:office" xmlns:oel="http://schemas.microsoft.com/office/2019/extlst" xmlns:r="http://schemas.openxmlformats.org/officeDocument/2006/relationships" xmlns:m="http://schemas.openxmlformats.org/officeDocument/2006/math" xmlns:v="urn:schemas-microsoft-com:vml" xmlns:wp14="http://schemas.microsoft.com/office/word/2010/wordprocessingDrawing" xmlns:wp="http://schemas.openxmlformats.org/drawingml/2006/wordprocessingDrawing" xmlns:w10="urn:schemas-microsoft-com:office:word" xmlns:w="http://schemas.openxmlformats.org/wordprocessingml/2006/main" xmlns:w14="http://schemas.microsoft.com/office/word/2010/wordml" xmlns:w15="http://schemas.microsoft.com/office/word/2012/wordml" xmlns:w16cex="http://schemas.microsoft.com/office/word/2018/wordml/cex" xmlns:w16cid="http://schemas.microsoft.com/office/word/2016/wordml/cid" xmlns:w16="http://schemas.microsoft.com/office/word/2018/wordml" xmlns:w16du="http://schemas.microsoft.com/office/word/2023/wordml/word16du" xmlns:w16sdtdh="http://schemas.microsoft.com/office/word/2020/wordml/sdtdatahash" xmlns:w16se="http://schemas.microsoft.com/office/word/2015/wordml/symex" xmlns:wpg="http://schemas.microsoft.com/office/word/2010/wordprocessingGroup" xmlns:wpi="http://schemas.microsoft.com/office/word/2010/wordprocessingInk" xmlns:wne="http://schemas.microsoft.com/office/word/2006/wordml" xmlns:wps="http://schemas.microsoft.com/office/word/2010/wordprocessingShape" mc:Ignorable="w14 w15 w16se w16cid w16 w16cex w16sdtdh wp14">
   <w:body>
     <w:p>
       <w:pPr>
-        <w:pStyle w:val="Normal"/>
         <w:jc w:val="center"/>
         <w:rPr>
-          <w:rFonts w:ascii="Times New Roman" w:hAnsi="Times New Roman" w:cs="Times New Roman" w:asciiTheme="majorBidi" w:cstheme="majorBidi" w:hAnsiTheme="majorBidi"/>
+          <w:rFonts w:asciiTheme="majorBidi" w:hAnsiTheme="majorBidi" w:cstheme="majorBidi"/>
           <w:color w:val="000000"/>
           <w:sz w:val="20"/>
           <w:szCs w:val="20"/>
@@ -15,7 +14,7 @@
       </w:pPr>
       <w:r>
         <w:rPr>
-          <w:rFonts w:cs="Times New Roman" w:ascii="Times New Roman" w:hAnsi="Times New Roman" w:asciiTheme="majorBidi" w:cstheme="majorBidi" w:hAnsiTheme="majorBidi"/>
+          <w:rFonts w:asciiTheme="majorBidi" w:hAnsiTheme="majorBidi" w:cstheme="majorBidi"/>
           <w:b/>
           <w:bCs/>
           <w:sz w:val="52"/>
@@ -27,7 +26,7 @@
       </w:r>
       <w:r>
         <w:rPr>
-          <w:rFonts w:cs="Times New Roman" w:ascii="Times New Roman" w:hAnsi="Times New Roman" w:asciiTheme="majorBidi" w:cstheme="majorBidi" w:hAnsiTheme="majorBidi"/>
+          <w:rFonts w:asciiTheme="majorBidi" w:hAnsiTheme="majorBidi" w:cstheme="majorBidi"/>
           <w:color w:val="000000"/>
           <w:sz w:val="20"/>
           <w:szCs w:val="20"/>
@@ -37,10 +36,9 @@
     </w:p>
     <w:p>
       <w:pPr>
-        <w:pStyle w:val="Normal"/>
         <w:jc w:val="center"/>
         <w:rPr>
-          <w:rFonts w:ascii="Times New Roman" w:hAnsi="Times New Roman" w:eastAsia="Times New Roman" w:cs="Times New Roman" w:asciiTheme="majorBidi" w:cstheme="majorBidi" w:hAnsiTheme="majorBidi"/>
+          <w:rFonts w:asciiTheme="majorBidi" w:eastAsia="Times New Roman" w:hAnsiTheme="majorBidi" w:cstheme="majorBidi"/>
           <w:color w:val="000000"/>
           <w:kern w:val="0"/>
           <w:sz w:val="28"/>
@@ -50,7 +48,7 @@
       </w:pPr>
       <w:r>
         <w:rPr>
-          <w:rFonts w:eastAsia="Times New Roman" w:cs="Times New Roman" w:ascii="Times New Roman" w:hAnsi="Times New Roman" w:asciiTheme="majorBidi" w:cstheme="majorBidi" w:hAnsiTheme="majorBidi"/>
+          <w:rFonts w:asciiTheme="majorBidi" w:eastAsia="Times New Roman" w:hAnsiTheme="majorBidi" w:cstheme="majorBidi"/>
           <w:color w:val="000000"/>
           <w:kern w:val="0"/>
           <w:sz w:val="28"/>
@@ -62,9 +60,32 @@
     </w:p>
     <w:p>
       <w:pPr>
-        <w:pStyle w:val="Normal"/>
-        <w:rPr>
-          <w:rFonts w:ascii="Times New Roman" w:hAnsi="Times New Roman" w:eastAsia="Times New Roman" w:cs="Times New Roman" w:asciiTheme="majorBidi" w:cstheme="majorBidi" w:hAnsiTheme="majorBidi"/>
+        <w:rPr>
+          <w:rFonts w:asciiTheme="majorBidi" w:hAnsiTheme="majorBidi" w:cstheme="majorBidi"/>
+          <w:u w:val="single"/>
+        </w:rPr>
+      </w:pPr>
+      <w:r>
+        <w:rPr>
+          <w:rFonts w:asciiTheme="majorBidi" w:hAnsiTheme="majorBidi" w:cstheme="majorBidi"/>
+          <w:sz w:val="44"/>
+          <w:u w:val="single"/>
+        </w:rPr>
+        <w:t>Report</w:t>
+      </w:r>
+      <w:r>
+        <w:rPr>
+          <w:rFonts w:asciiTheme="majorBidi" w:hAnsiTheme="majorBidi" w:cstheme="majorBidi"/>
+          <w:sz w:val="44"/>
+          <w:u w:val="single"/>
+        </w:rPr>
+        <w:t>:</w:t>
+      </w:r>
+    </w:p>
+    <w:p>
+      <w:pPr>
+        <w:rPr>
+          <w:rFonts w:asciiTheme="majorBidi" w:eastAsia="Times New Roman" w:hAnsiTheme="majorBidi" w:cstheme="majorBidi"/>
           <w:color w:val="000000"/>
           <w:kern w:val="0"/>
           <w:sz w:val="28"/>
@@ -75,7 +96,7 @@
       </w:pPr>
       <w:r>
         <w:rPr>
-          <w:rFonts w:eastAsia="Times New Roman" w:cs="Times New Roman" w:ascii="Times New Roman" w:hAnsi="Times New Roman" w:asciiTheme="majorBidi" w:cstheme="majorBidi" w:hAnsiTheme="majorBidi"/>
+          <w:rFonts w:asciiTheme="majorBidi" w:eastAsia="Times New Roman" w:hAnsiTheme="majorBidi" w:cstheme="majorBidi"/>
           <w:b/>
           <w:bCs/>
           <w:color w:val="000000"/>
@@ -89,7 +110,7 @@
       </w:r>
       <w:r>
         <w:rPr>
-          <w:rFonts w:eastAsia="Times New Roman" w:cs="Times New Roman" w:ascii="Times New Roman" w:hAnsi="Times New Roman" w:asciiTheme="majorBidi" w:cstheme="majorBidi" w:hAnsiTheme="majorBidi"/>
+          <w:rFonts w:asciiTheme="majorBidi" w:eastAsia="Times New Roman" w:hAnsiTheme="majorBidi" w:cstheme="majorBidi"/>
           <w:color w:val="000000"/>
           <w:kern w:val="0"/>
           <w:sz w:val="28"/>
@@ -102,9 +123,8 @@
     </w:p>
     <w:p>
       <w:pPr>
-        <w:pStyle w:val="Normal"/>
-        <w:rPr>
-          <w:rFonts w:ascii="Times New Roman" w:hAnsi="Times New Roman" w:eastAsia="Times New Roman" w:cs="Times New Roman" w:asciiTheme="majorBidi" w:cstheme="majorBidi" w:hAnsiTheme="majorBidi"/>
+        <w:rPr>
+          <w:rFonts w:asciiTheme="majorBidi" w:eastAsia="Times New Roman" w:hAnsiTheme="majorBidi" w:cstheme="majorBidi"/>
           <w:color w:val="000000"/>
           <w:kern w:val="0"/>
           <w:sz w:val="28"/>
@@ -115,7 +135,7 @@
       </w:pPr>
       <w:r>
         <w:rPr>
-          <w:rFonts w:eastAsia="Times New Roman" w:cs="Times New Roman" w:ascii="Times New Roman" w:hAnsi="Times New Roman" w:asciiTheme="majorBidi" w:cstheme="majorBidi" w:hAnsiTheme="majorBidi"/>
+          <w:rFonts w:asciiTheme="majorBidi" w:eastAsia="Times New Roman" w:hAnsiTheme="majorBidi" w:cstheme="majorBidi"/>
           <w:b/>
           <w:bCs/>
           <w:color w:val="000000"/>
@@ -129,7 +149,7 @@
       </w:r>
       <w:r>
         <w:rPr>
-          <w:rFonts w:eastAsia="Times New Roman" w:cs="Times New Roman" w:ascii="Times New Roman" w:hAnsi="Times New Roman" w:asciiTheme="majorBidi" w:cstheme="majorBidi" w:hAnsiTheme="majorBidi"/>
+          <w:rFonts w:asciiTheme="majorBidi" w:eastAsia="Times New Roman" w:hAnsiTheme="majorBidi" w:cstheme="majorBidi"/>
           <w:color w:val="000000"/>
           <w:kern w:val="0"/>
           <w:sz w:val="28"/>
@@ -142,9 +162,8 @@
     </w:p>
     <w:p>
       <w:pPr>
-        <w:pStyle w:val="Normal"/>
-        <w:rPr>
-          <w:rFonts w:ascii="Times New Roman" w:hAnsi="Times New Roman" w:eastAsia="Times New Roman" w:cs="Times New Roman" w:asciiTheme="majorBidi" w:cstheme="majorBidi" w:hAnsiTheme="majorBidi"/>
+        <w:rPr>
+          <w:rFonts w:asciiTheme="majorBidi" w:eastAsia="Times New Roman" w:hAnsiTheme="majorBidi" w:cstheme="majorBidi"/>
           <w:color w:val="000000"/>
           <w:kern w:val="0"/>
           <w:sz w:val="28"/>
@@ -155,7 +174,7 @@
       </w:pPr>
       <w:r>
         <w:rPr>
-          <w:rFonts w:eastAsia="Times New Roman" w:cs="Times New Roman" w:ascii="Times New Roman" w:hAnsi="Times New Roman" w:asciiTheme="majorBidi" w:cstheme="majorBidi" w:hAnsiTheme="majorBidi"/>
+          <w:rFonts w:asciiTheme="majorBidi" w:eastAsia="Times New Roman" w:hAnsiTheme="majorBidi" w:cstheme="majorBidi"/>
           <w:b/>
           <w:bCs/>
           <w:color w:val="000000"/>
@@ -169,7 +188,7 @@
       </w:r>
       <w:r>
         <w:rPr>
-          <w:rFonts w:eastAsia="Times New Roman" w:cs="Times New Roman" w:ascii="Times New Roman" w:hAnsi="Times New Roman" w:asciiTheme="majorBidi" w:cstheme="majorBidi" w:hAnsiTheme="majorBidi"/>
+          <w:rFonts w:asciiTheme="majorBidi" w:eastAsia="Times New Roman" w:hAnsiTheme="majorBidi" w:cstheme="majorBidi"/>
           <w:color w:val="000000"/>
           <w:kern w:val="0"/>
           <w:sz w:val="28"/>
@@ -182,9 +201,8 @@
     </w:p>
     <w:p>
       <w:pPr>
-        <w:pStyle w:val="Normal"/>
-        <w:rPr>
-          <w:rFonts w:ascii="Times New Roman" w:hAnsi="Times New Roman" w:eastAsia="Times New Roman" w:cs="Times New Roman" w:asciiTheme="majorBidi" w:cstheme="majorBidi" w:hAnsiTheme="majorBidi"/>
+        <w:rPr>
+          <w:rFonts w:asciiTheme="majorBidi" w:eastAsia="Times New Roman" w:hAnsiTheme="majorBidi" w:cstheme="majorBidi"/>
           <w:color w:val="000000"/>
           <w:kern w:val="0"/>
           <w:sz w:val="28"/>
@@ -195,7 +213,7 @@
       </w:pPr>
       <w:r>
         <w:rPr>
-          <w:rFonts w:eastAsia="Times New Roman" w:cs="Times New Roman" w:ascii="Times New Roman" w:hAnsi="Times New Roman" w:asciiTheme="majorBidi" w:cstheme="majorBidi" w:hAnsiTheme="majorBidi"/>
+          <w:rFonts w:asciiTheme="majorBidi" w:eastAsia="Times New Roman" w:hAnsiTheme="majorBidi" w:cstheme="majorBidi"/>
           <w:b/>
           <w:bCs/>
           <w:color w:val="000000"/>
@@ -209,7 +227,7 @@
       </w:r>
       <w:r>
         <w:rPr>
-          <w:rFonts w:eastAsia="Times New Roman" w:cs="Times New Roman" w:ascii="Times New Roman" w:hAnsi="Times New Roman" w:asciiTheme="majorBidi" w:cstheme="majorBidi" w:hAnsiTheme="majorBidi"/>
+          <w:rFonts w:asciiTheme="majorBidi" w:eastAsia="Times New Roman" w:hAnsiTheme="majorBidi" w:cstheme="majorBidi"/>
           <w:color w:val="000000"/>
           <w:kern w:val="0"/>
           <w:sz w:val="28"/>
@@ -222,9 +240,8 @@
     </w:p>
     <w:p>
       <w:pPr>
-        <w:pStyle w:val="Normal"/>
-        <w:rPr>
-          <w:rFonts w:ascii="Times New Roman" w:hAnsi="Times New Roman" w:eastAsia="Times New Roman" w:cs="Times New Roman" w:asciiTheme="majorBidi" w:cstheme="majorBidi" w:hAnsiTheme="majorBidi"/>
+        <w:rPr>
+          <w:rFonts w:asciiTheme="majorBidi" w:eastAsia="Times New Roman" w:hAnsiTheme="majorBidi" w:cstheme="majorBidi"/>
           <w:color w:val="000000"/>
           <w:kern w:val="0"/>
           <w:sz w:val="28"/>
@@ -236,7 +253,7 @@
       </w:pPr>
       <w:r>
         <w:rPr>
-          <w:rFonts w:eastAsia="Times New Roman" w:cs="Times New Roman" w:ascii="Times New Roman" w:hAnsi="Times New Roman" w:asciiTheme="majorBidi" w:cstheme="majorBidi" w:hAnsiTheme="majorBidi"/>
+          <w:rFonts w:asciiTheme="majorBidi" w:eastAsia="Times New Roman" w:hAnsiTheme="majorBidi" w:cstheme="majorBidi"/>
           <w:color w:val="000000"/>
           <w:kern w:val="0"/>
           <w:sz w:val="28"/>
@@ -250,18 +267,8 @@
     </w:p>
     <w:p>
       <w:pPr>
-        <w:sectPr>
-          <w:type w:val="nextPage"/>
-          <w:pgSz w:w="11906" w:h="16838"/>
-          <w:pgMar w:left="1440" w:right="1440" w:header="0" w:top="1440" w:footer="0" w:bottom="1440" w:gutter="0"/>
-          <w:pgNumType w:fmt="decimal"/>
-          <w:formProt w:val="false"/>
-          <w:textDirection w:val="lrTb"/>
-          <w:docGrid w:type="default" w:linePitch="360" w:charSpace="4096"/>
-        </w:sectPr>
-        <w:pStyle w:val="Normal"/>
-        <w:rPr>
-          <w:rFonts w:ascii="Times New Roman" w:hAnsi="Times New Roman" w:eastAsia="Times New Roman" w:cs="Times New Roman" w:asciiTheme="majorBidi" w:cstheme="majorBidi" w:hAnsiTheme="majorBidi"/>
+        <w:rPr>
+          <w:rFonts w:asciiTheme="majorBidi" w:eastAsia="Times New Roman" w:hAnsiTheme="majorBidi" w:cstheme="majorBidi"/>
           <w:color w:val="000000"/>
           <w:kern w:val="0"/>
           <w:sz w:val="28"/>
@@ -269,10 +276,17 @@
           <w:lang w:val="en-US"/>
           <w14:ligatures w14:val="none"/>
         </w:rPr>
-      </w:pPr>
-      <w:r>
-        <w:rPr>
-          <w:rFonts w:eastAsia="Times New Roman" w:cs="Times New Roman" w:ascii="Times New Roman" w:hAnsi="Times New Roman" w:asciiTheme="majorBidi" w:cstheme="majorBidi" w:hAnsiTheme="majorBidi"/>
+        <w:sectPr>
+          <w:pgSz w:w="11906" w:h="16838"/>
+          <w:pgMar w:top="1440" w:right="1440" w:bottom="1440" w:left="1440" w:header="0" w:footer="0" w:gutter="0"/>
+          <w:cols w:space="720"/>
+          <w:formProt w:val="0"/>
+          <w:docGrid w:linePitch="360" w:charSpace="4096"/>
+        </w:sectPr>
+      </w:pPr>
+      <w:r>
+        <w:rPr>
+          <w:rFonts w:asciiTheme="majorBidi" w:eastAsia="Times New Roman" w:hAnsiTheme="majorBidi" w:cstheme="majorBidi"/>
           <w:color w:val="000000"/>
           <w:kern w:val="0"/>
           <w:sz w:val="28"/>
@@ -285,38 +299,34 @@
     </w:p>
     <w:p>
       <w:pPr>
-        <w:pStyle w:val="Normal"/>
-        <w:jc w:val="center"/>
-        <w:rPr>
-          <w:b w:val="false"/>
-          <w:b w:val="false"/>
-          <w:bCs w:val="false"/>
+        <w:rPr>
+          <w:rFonts w:asciiTheme="majorBidi" w:hAnsiTheme="majorBidi" w:cstheme="majorBidi"/>
           <w:u w:val="single"/>
         </w:rPr>
       </w:pPr>
       <w:r>
         <w:rPr>
-          <w:rFonts w:ascii="sans-serif" w:hAnsi="sans-serif"/>
-          <w:b w:val="false"/>
-          <w:bCs w:val="false"/>
+          <w:rFonts w:asciiTheme="majorBidi" w:hAnsiTheme="majorBidi" w:cstheme="majorBidi"/>
           <w:sz w:val="44"/>
           <w:u w:val="single"/>
         </w:rPr>
+        <w:lastRenderedPageBreak/>
         <w:t>Repository:</w:t>
       </w:r>
     </w:p>
     <w:p>
       <w:pPr>
-        <w:pStyle w:val="Normal"/>
         <w:numPr>
           <w:ilvl w:val="0"/>
           <w:numId w:val="1"/>
         </w:numPr>
-        <w:rPr/>
-      </w:pPr>
-      <w:r>
-        <w:rPr>
-          <w:rFonts w:ascii="sans-serif" w:hAnsi="sans-serif"/>
+        <w:rPr>
+          <w:rFonts w:asciiTheme="majorBidi" w:hAnsiTheme="majorBidi" w:cstheme="majorBidi"/>
+        </w:rPr>
+      </w:pPr>
+      <w:r>
+        <w:rPr>
+          <w:rFonts w:asciiTheme="majorBidi" w:hAnsiTheme="majorBidi" w:cstheme="majorBidi"/>
           <w:b/>
           <w:bCs/>
           <w:sz w:val="25"/>
@@ -325,7 +335,7 @@
       </w:r>
       <w:r>
         <w:rPr>
-          <w:rFonts w:ascii="sans-serif" w:hAnsi="sans-serif"/>
+          <w:rFonts w:asciiTheme="majorBidi" w:hAnsiTheme="majorBidi" w:cstheme="majorBidi"/>
           <w:sz w:val="25"/>
         </w:rPr>
         <w:br/>
@@ -334,17 +344,14 @@
     </w:p>
     <w:p>
       <w:pPr>
-        <w:pStyle w:val="Normal"/>
-        <w:numPr>
-          <w:ilvl w:val="0"/>
-          <w:numId w:val="0"/>
-        </w:numPr>
-        <w:ind w:left="720" w:hanging="0"/>
-        <w:rPr/>
-      </w:pPr>
-      <w:r>
-        <w:rPr>
-          <w:rFonts w:ascii="sans-serif" w:hAnsi="sans-serif"/>
+        <w:ind w:left="720"/>
+        <w:rPr>
+          <w:rFonts w:asciiTheme="majorBidi" w:hAnsiTheme="majorBidi" w:cstheme="majorBidi"/>
+        </w:rPr>
+      </w:pPr>
+      <w:r>
+        <w:rPr>
+          <w:rFonts w:asciiTheme="majorBidi" w:hAnsiTheme="majorBidi" w:cstheme="majorBidi"/>
           <w:sz w:val="25"/>
         </w:rPr>
         <w:t>This allows people entering this project, to easily familiar themselves with the functions and start integrating new updates into the work swiftly.</w:t>
@@ -352,20 +359,15 @@
     </w:p>
     <w:p>
       <w:pPr>
-        <w:pStyle w:val="Normal"/>
-        <w:numPr>
-          <w:ilvl w:val="0"/>
-          <w:numId w:val="0"/>
-        </w:numPr>
-        <w:ind w:left="720" w:hanging="0"/>
-        <w:rPr>
-          <w:rFonts w:ascii="sans-serif" w:hAnsi="sans-serif"/>
+        <w:ind w:left="720"/>
+        <w:rPr>
+          <w:rFonts w:asciiTheme="majorBidi" w:hAnsiTheme="majorBidi" w:cstheme="majorBidi"/>
           <w:sz w:val="25"/>
         </w:rPr>
       </w:pPr>
       <w:r>
         <w:rPr>
-          <w:rFonts w:ascii="sans-serif" w:hAnsi="sans-serif"/>
+          <w:rFonts w:asciiTheme="majorBidi" w:hAnsiTheme="majorBidi" w:cstheme="majorBidi"/>
           <w:sz w:val="25"/>
         </w:rPr>
         <w:t>One thing we can improve:</w:t>
@@ -373,33 +375,63 @@
     </w:p>
     <w:p>
       <w:pPr>
-        <w:pStyle w:val="Normal"/>
         <w:numPr>
           <w:ilvl w:val="2"/>
           <w:numId w:val="1"/>
         </w:numPr>
-        <w:rPr/>
-      </w:pPr>
-      <w:r>
-        <w:rPr>
-          <w:rFonts w:ascii="sans-serif" w:hAnsi="sans-serif"/>
+        <w:rPr>
+          <w:rFonts w:asciiTheme="majorBidi" w:hAnsiTheme="majorBidi" w:cstheme="majorBidi"/>
+        </w:rPr>
+      </w:pPr>
+      <w:r>
+        <w:rPr>
+          <w:rFonts w:asciiTheme="majorBidi" w:hAnsiTheme="majorBidi" w:cstheme="majorBidi"/>
           <w:sz w:val="25"/>
         </w:rPr>
-        <w:t>Constants help readability and maintainability, e.g: “4”. It is used alot and as we understand it is the size of the bool[] in the structs. It may be replaced in the future and therefore maybe we should use a define instead: Informative name and less changes in the code if bool arr lengths change.</w:t>
-      </w:r>
-    </w:p>
-    <w:p>
-      <w:pPr>
-        <w:pStyle w:val="Normal"/>
+        <w:t xml:space="preserve">Constants help readability and maintainability, </w:t>
+      </w:r>
+      <w:r>
+        <w:rPr>
+          <w:rFonts w:asciiTheme="majorBidi" w:hAnsiTheme="majorBidi" w:cstheme="majorBidi"/>
+          <w:sz w:val="25"/>
+        </w:rPr>
+        <w:t>e.g.</w:t>
+      </w:r>
+      <w:r>
+        <w:rPr>
+          <w:rFonts w:asciiTheme="majorBidi" w:hAnsiTheme="majorBidi" w:cstheme="majorBidi"/>
+          <w:sz w:val="25"/>
+        </w:rPr>
+        <w:t xml:space="preserve">: “4”. It is used </w:t>
+      </w:r>
+      <w:r>
+        <w:rPr>
+          <w:rFonts w:asciiTheme="majorBidi" w:hAnsiTheme="majorBidi" w:cstheme="majorBidi"/>
+          <w:sz w:val="25"/>
+        </w:rPr>
+        <w:t>allot</w:t>
+      </w:r>
+      <w:r>
+        <w:rPr>
+          <w:rFonts w:asciiTheme="majorBidi" w:hAnsiTheme="majorBidi" w:cstheme="majorBidi"/>
+          <w:sz w:val="25"/>
+        </w:rPr>
+        <w:t xml:space="preserve"> and as we understand it is the size of the bool[] in the structs. It may be replaced in the future and therefore maybe we should use a define instead: Informative name and less changes in the code if bool arr lengths change.</w:t>
+      </w:r>
+    </w:p>
+    <w:p>
+      <w:pPr>
         <w:numPr>
           <w:ilvl w:val="0"/>
           <w:numId w:val="1"/>
         </w:numPr>
-        <w:rPr/>
-      </w:pPr>
-      <w:r>
-        <w:rPr>
-          <w:rFonts w:ascii="sans-serif" w:hAnsi="sans-serif"/>
+        <w:rPr>
+          <w:rFonts w:asciiTheme="majorBidi" w:hAnsiTheme="majorBidi" w:cstheme="majorBidi"/>
+        </w:rPr>
+      </w:pPr>
+      <w:r>
+        <w:rPr>
+          <w:rFonts w:asciiTheme="majorBidi" w:hAnsiTheme="majorBidi" w:cstheme="majorBidi"/>
           <w:b/>
           <w:bCs/>
           <w:sz w:val="25"/>
@@ -408,7 +440,7 @@
       </w:r>
       <w:r>
         <w:rPr>
-          <w:rFonts w:ascii="sans-serif" w:hAnsi="sans-serif"/>
+          <w:rFonts w:asciiTheme="majorBidi" w:hAnsiTheme="majorBidi" w:cstheme="majorBidi"/>
           <w:sz w:val="25"/>
         </w:rPr>
         <w:br/>
@@ -417,17 +449,17 @@
     </w:p>
     <w:p>
       <w:pPr>
-        <w:pStyle w:val="Normal"/>
         <w:numPr>
           <w:ilvl w:val="0"/>
           <w:numId w:val="1"/>
         </w:numPr>
-        <w:spacing w:before="0" w:after="160"/>
-        <w:rPr/>
-      </w:pPr>
-      <w:r>
-        <w:rPr>
-          <w:rFonts w:ascii="sans-serif" w:hAnsi="sans-serif"/>
+        <w:rPr>
+          <w:rFonts w:asciiTheme="majorBidi" w:hAnsiTheme="majorBidi" w:cstheme="majorBidi"/>
+        </w:rPr>
+      </w:pPr>
+      <w:r>
+        <w:rPr>
+          <w:rFonts w:asciiTheme="majorBidi" w:hAnsiTheme="majorBidi" w:cstheme="majorBidi"/>
           <w:b/>
           <w:bCs/>
           <w:sz w:val="25"/>
@@ -436,139 +468,454 @@
       </w:r>
       <w:r>
         <w:rPr>
-          <w:rFonts w:ascii="sans-serif" w:hAnsi="sans-serif"/>
+          <w:rFonts w:asciiTheme="majorBidi" w:hAnsiTheme="majorBidi" w:cstheme="majorBidi"/>
           <w:sz w:val="25"/>
         </w:rPr>
         <w:br/>
-        <w:t>We can see that you are very collaborative and know that you work good together, also we listened to your presentations and heard that both of you know this project in and out.</w:t>
+        <w:t xml:space="preserve">We can see that you are very </w:t>
+      </w:r>
+      <w:r>
+        <w:rPr>
+          <w:rFonts w:asciiTheme="majorBidi" w:hAnsiTheme="majorBidi" w:cstheme="majorBidi"/>
+          <w:sz w:val="25"/>
+        </w:rPr>
+        <w:t>collaborative,</w:t>
+      </w:r>
+      <w:r>
+        <w:rPr>
+          <w:rFonts w:asciiTheme="majorBidi" w:hAnsiTheme="majorBidi" w:cstheme="majorBidi"/>
+          <w:sz w:val="25"/>
+        </w:rPr>
+        <w:t xml:space="preserve"> and </w:t>
+      </w:r>
+      <w:r>
+        <w:rPr>
+          <w:rFonts w:asciiTheme="majorBidi" w:hAnsiTheme="majorBidi" w:cstheme="majorBidi"/>
+          <w:sz w:val="25"/>
+        </w:rPr>
+        <w:t xml:space="preserve">we </w:t>
+      </w:r>
+      <w:r>
+        <w:rPr>
+          <w:rFonts w:asciiTheme="majorBidi" w:hAnsiTheme="majorBidi" w:cstheme="majorBidi"/>
+          <w:sz w:val="25"/>
+        </w:rPr>
+        <w:t>know that you work good together, also we listened to your presentations and heard that both of you know this project in and out.</w:t>
+      </w:r>
+    </w:p>
+    <w:p>
+      <w:pPr>
+        <w:spacing w:after="0" w:line="240" w:lineRule="auto"/>
+        <w:rPr>
+          <w:rFonts w:asciiTheme="majorBidi" w:hAnsiTheme="majorBidi" w:cstheme="majorBidi"/>
+          <w:sz w:val="44"/>
+          <w:u w:val="single"/>
+        </w:rPr>
+      </w:pPr>
+      <w:r>
+        <w:rPr>
+          <w:rFonts w:asciiTheme="majorBidi" w:hAnsiTheme="majorBidi" w:cstheme="majorBidi"/>
+          <w:sz w:val="44"/>
+          <w:u w:val="single"/>
+        </w:rPr>
+        <w:br w:type="page"/>
+      </w:r>
+    </w:p>
+    <w:p>
+      <w:pPr>
+        <w:rPr>
+          <w:rFonts w:asciiTheme="majorBidi" w:hAnsiTheme="majorBidi" w:cstheme="majorBidi"/>
+          <w:sz w:val="44"/>
+          <w:u w:val="single"/>
+        </w:rPr>
+      </w:pPr>
+      <w:r>
+        <w:rPr>
+          <w:rFonts w:asciiTheme="majorBidi" w:hAnsiTheme="majorBidi" w:cstheme="majorBidi"/>
+          <w:sz w:val="44"/>
+          <w:u w:val="single"/>
+        </w:rPr>
+        <w:lastRenderedPageBreak/>
+        <w:t>Video</w:t>
+      </w:r>
+      <w:r>
+        <w:rPr>
+          <w:rFonts w:asciiTheme="majorBidi" w:hAnsiTheme="majorBidi" w:cstheme="majorBidi"/>
+          <w:sz w:val="44"/>
+          <w:u w:val="single"/>
+        </w:rPr>
+        <w:t>:</w:t>
+      </w:r>
+    </w:p>
+    <w:p>
+      <w:pPr>
+        <w:pStyle w:val="ListParagraph"/>
+        <w:numPr>
+          <w:ilvl w:val="1"/>
+          <w:numId w:val="1"/>
+        </w:numPr>
+        <w:rPr>
+          <w:rFonts w:asciiTheme="majorBidi" w:hAnsiTheme="majorBidi" w:cstheme="majorBidi"/>
+        </w:rPr>
+      </w:pPr>
+      <w:r>
+        <w:rPr>
+          <w:rFonts w:asciiTheme="majorBidi" w:hAnsiTheme="majorBidi" w:cstheme="majorBidi"/>
+          <w:b/>
+          <w:bCs/>
+          <w:sz w:val="28"/>
+          <w:szCs w:val="14"/>
+        </w:rPr>
+        <w:t>Story Structure and Flow:</w:t>
+      </w:r>
+      <w:r>
+        <w:rPr>
+          <w:rFonts w:asciiTheme="majorBidi" w:hAnsiTheme="majorBidi" w:cstheme="majorBidi"/>
+          <w:b/>
+          <w:bCs/>
+          <w:sz w:val="28"/>
+          <w:szCs w:val="14"/>
+        </w:rPr>
+        <w:br/>
+      </w:r>
+      <w:r>
+        <w:rPr>
+          <w:rFonts w:asciiTheme="majorBidi" w:hAnsiTheme="majorBidi" w:cstheme="majorBidi"/>
+          <w:sz w:val="28"/>
+          <w:szCs w:val="14"/>
+        </w:rPr>
+        <w:t xml:space="preserve">The video is coherent and tells the storyline very clearly. The technology was explained in fair detail and is not </w:t>
+      </w:r>
+      <w:r>
+        <w:rPr>
+          <w:rFonts w:asciiTheme="majorBidi" w:hAnsiTheme="majorBidi" w:cstheme="majorBidi"/>
+          <w:sz w:val="28"/>
+          <w:szCs w:val="14"/>
+        </w:rPr>
+        <w:t>too</w:t>
+      </w:r>
+      <w:r>
+        <w:rPr>
+          <w:rFonts w:asciiTheme="majorBidi" w:hAnsiTheme="majorBidi" w:cstheme="majorBidi"/>
+          <w:sz w:val="28"/>
+          <w:szCs w:val="14"/>
+        </w:rPr>
+        <w:t xml:space="preserve"> complicated to understand.</w:t>
+      </w:r>
+    </w:p>
+    <w:p>
+      <w:pPr>
+        <w:pStyle w:val="ListParagraph"/>
+        <w:numPr>
+          <w:ilvl w:val="1"/>
+          <w:numId w:val="1"/>
+        </w:numPr>
+        <w:rPr>
+          <w:rFonts w:asciiTheme="majorBidi" w:hAnsiTheme="majorBidi" w:cstheme="majorBidi"/>
+        </w:rPr>
+      </w:pPr>
+      <w:r>
+        <w:rPr>
+          <w:rFonts w:asciiTheme="majorBidi" w:hAnsiTheme="majorBidi" w:cstheme="majorBidi"/>
+          <w:b/>
+          <w:bCs/>
+          <w:sz w:val="28"/>
+          <w:szCs w:val="14"/>
+        </w:rPr>
+        <w:t>Explanation of the problem and the solution:</w:t>
+      </w:r>
+      <w:r>
+        <w:rPr>
+          <w:rFonts w:asciiTheme="majorBidi" w:hAnsiTheme="majorBidi" w:cstheme="majorBidi"/>
+          <w:b/>
+          <w:bCs/>
+          <w:sz w:val="28"/>
+          <w:szCs w:val="14"/>
+        </w:rPr>
+        <w:br/>
+      </w:r>
+      <w:r>
+        <w:rPr>
+          <w:rFonts w:asciiTheme="majorBidi" w:hAnsiTheme="majorBidi" w:cstheme="majorBidi"/>
+          <w:sz w:val="28"/>
+          <w:szCs w:val="14"/>
+        </w:rPr>
+        <w:t xml:space="preserve">The </w:t>
+      </w:r>
+      <w:r>
+        <w:rPr>
+          <w:rFonts w:asciiTheme="majorBidi" w:hAnsiTheme="majorBidi" w:cstheme="majorBidi"/>
+          <w:sz w:val="28"/>
+          <w:szCs w:val="14"/>
+        </w:rPr>
+        <w:t>p</w:t>
+      </w:r>
+      <w:r>
+        <w:rPr>
+          <w:rFonts w:asciiTheme="majorBidi" w:hAnsiTheme="majorBidi" w:cstheme="majorBidi"/>
+          <w:sz w:val="28"/>
+          <w:szCs w:val="14"/>
+        </w:rPr>
+        <w:t xml:space="preserve">roblem </w:t>
+      </w:r>
+      <w:r>
+        <w:rPr>
+          <w:rFonts w:asciiTheme="majorBidi" w:hAnsiTheme="majorBidi" w:cstheme="majorBidi"/>
+          <w:sz w:val="28"/>
+          <w:szCs w:val="14"/>
+        </w:rPr>
+        <w:t xml:space="preserve">is explained </w:t>
+      </w:r>
+      <w:r>
+        <w:rPr>
+          <w:rFonts w:asciiTheme="majorBidi" w:hAnsiTheme="majorBidi" w:cstheme="majorBidi"/>
+          <w:sz w:val="28"/>
+          <w:szCs w:val="14"/>
+        </w:rPr>
+        <w:t>clearly,</w:t>
+      </w:r>
+      <w:r>
+        <w:rPr>
+          <w:rFonts w:asciiTheme="majorBidi" w:hAnsiTheme="majorBidi" w:cstheme="majorBidi"/>
+          <w:sz w:val="28"/>
+          <w:szCs w:val="14"/>
+        </w:rPr>
+        <w:t xml:space="preserve"> </w:t>
+      </w:r>
+      <w:r>
+        <w:rPr>
+          <w:rFonts w:asciiTheme="majorBidi" w:hAnsiTheme="majorBidi" w:cstheme="majorBidi"/>
+          <w:sz w:val="28"/>
+          <w:szCs w:val="14"/>
+        </w:rPr>
+        <w:t xml:space="preserve">the solution </w:t>
+      </w:r>
+      <w:r>
+        <w:rPr>
+          <w:rFonts w:asciiTheme="majorBidi" w:hAnsiTheme="majorBidi" w:cstheme="majorBidi"/>
+          <w:sz w:val="28"/>
+          <w:szCs w:val="14"/>
+        </w:rPr>
+        <w:t xml:space="preserve">seems </w:t>
+      </w:r>
+      <w:r>
+        <w:rPr>
+          <w:rFonts w:asciiTheme="majorBidi" w:hAnsiTheme="majorBidi" w:cstheme="majorBidi"/>
+          <w:sz w:val="28"/>
+          <w:szCs w:val="14"/>
+        </w:rPr>
+        <w:t xml:space="preserve">to address the </w:t>
+      </w:r>
+      <w:r>
+        <w:rPr>
+          <w:rFonts w:asciiTheme="majorBidi" w:hAnsiTheme="majorBidi" w:cstheme="majorBidi"/>
+          <w:sz w:val="28"/>
+          <w:szCs w:val="14"/>
+        </w:rPr>
+        <w:t xml:space="preserve">root issue and solve it </w:t>
+      </w:r>
+      <w:r>
+        <w:rPr>
+          <w:rFonts w:asciiTheme="majorBidi" w:hAnsiTheme="majorBidi" w:cstheme="majorBidi"/>
+          <w:sz w:val="28"/>
+          <w:szCs w:val="14"/>
+        </w:rPr>
+        <w:t xml:space="preserve">in </w:t>
+      </w:r>
+      <w:r>
+        <w:rPr>
+          <w:rFonts w:asciiTheme="majorBidi" w:hAnsiTheme="majorBidi" w:cstheme="majorBidi"/>
+          <w:sz w:val="28"/>
+          <w:szCs w:val="14"/>
+        </w:rPr>
+        <w:t xml:space="preserve">a </w:t>
+      </w:r>
+      <w:r>
+        <w:rPr>
+          <w:rFonts w:asciiTheme="majorBidi" w:hAnsiTheme="majorBidi" w:cstheme="majorBidi"/>
+          <w:sz w:val="28"/>
+          <w:szCs w:val="14"/>
+        </w:rPr>
+        <w:t>reasonable</w:t>
+      </w:r>
+      <w:r>
+        <w:rPr>
+          <w:rFonts w:asciiTheme="majorBidi" w:hAnsiTheme="majorBidi" w:cstheme="majorBidi"/>
+          <w:sz w:val="28"/>
+          <w:szCs w:val="14"/>
+        </w:rPr>
+        <w:t>,</w:t>
+      </w:r>
+      <w:r>
+        <w:rPr>
+          <w:rFonts w:asciiTheme="majorBidi" w:hAnsiTheme="majorBidi" w:cstheme="majorBidi"/>
+          <w:sz w:val="28"/>
+          <w:szCs w:val="14"/>
+        </w:rPr>
+        <w:t xml:space="preserve"> </w:t>
+      </w:r>
+      <w:r>
+        <w:rPr>
+          <w:rFonts w:asciiTheme="majorBidi" w:hAnsiTheme="majorBidi" w:cstheme="majorBidi"/>
+          <w:sz w:val="28"/>
+          <w:szCs w:val="14"/>
+        </w:rPr>
+        <w:t>timely</w:t>
+      </w:r>
+      <w:r>
+        <w:rPr>
+          <w:rFonts w:asciiTheme="majorBidi" w:hAnsiTheme="majorBidi" w:cstheme="majorBidi"/>
+          <w:sz w:val="28"/>
+          <w:szCs w:val="14"/>
+        </w:rPr>
+        <w:t xml:space="preserve"> </w:t>
+      </w:r>
+      <w:r>
+        <w:rPr>
+          <w:rFonts w:asciiTheme="majorBidi" w:hAnsiTheme="majorBidi" w:cstheme="majorBidi"/>
+          <w:sz w:val="28"/>
+          <w:szCs w:val="14"/>
+        </w:rPr>
+        <w:t xml:space="preserve">and resource-efficient </w:t>
+      </w:r>
+      <w:r>
+        <w:rPr>
+          <w:rFonts w:asciiTheme="majorBidi" w:hAnsiTheme="majorBidi" w:cstheme="majorBidi"/>
+          <w:sz w:val="28"/>
+          <w:szCs w:val="14"/>
+        </w:rPr>
+        <w:t>manner.</w:t>
+      </w:r>
+    </w:p>
+    <w:p>
+      <w:pPr>
+        <w:pStyle w:val="ListParagraph"/>
+        <w:numPr>
+          <w:ilvl w:val="1"/>
+          <w:numId w:val="1"/>
+        </w:numPr>
+        <w:rPr>
+          <w:rFonts w:asciiTheme="majorBidi" w:hAnsiTheme="majorBidi" w:cstheme="majorBidi"/>
+        </w:rPr>
+      </w:pPr>
+      <w:r>
+        <w:rPr>
+          <w:rFonts w:asciiTheme="majorBidi" w:hAnsiTheme="majorBidi" w:cstheme="majorBidi"/>
+          <w:b/>
+          <w:bCs/>
+          <w:sz w:val="28"/>
+          <w:szCs w:val="14"/>
+        </w:rPr>
+        <w:t>Explanation of the Technology &amp; Process:</w:t>
+      </w:r>
+      <w:r>
+        <w:rPr>
+          <w:rFonts w:asciiTheme="majorBidi" w:hAnsiTheme="majorBidi" w:cstheme="majorBidi"/>
+          <w:b/>
+          <w:bCs/>
+          <w:sz w:val="28"/>
+          <w:szCs w:val="14"/>
+        </w:rPr>
+        <w:br/>
+      </w:r>
+      <w:r>
+        <w:rPr>
+          <w:rFonts w:asciiTheme="majorBidi" w:hAnsiTheme="majorBidi" w:cstheme="majorBidi"/>
+          <w:sz w:val="28"/>
+          <w:szCs w:val="14"/>
+        </w:rPr>
+        <w:t>The explanation is thorough, intelligent, and friendly for people with no previous knowledge at all.</w:t>
+      </w:r>
+    </w:p>
+    <w:p>
+      <w:pPr>
+        <w:pStyle w:val="ListParagraph"/>
+        <w:numPr>
+          <w:ilvl w:val="1"/>
+          <w:numId w:val="1"/>
+        </w:numPr>
+        <w:rPr>
+          <w:rFonts w:asciiTheme="majorBidi" w:hAnsiTheme="majorBidi" w:cstheme="majorBidi"/>
+        </w:rPr>
+      </w:pPr>
+      <w:r>
+        <w:rPr>
+          <w:rFonts w:asciiTheme="majorBidi" w:hAnsiTheme="majorBidi" w:cstheme="majorBidi"/>
+          <w:b/>
+          <w:bCs/>
+          <w:sz w:val="28"/>
+          <w:szCs w:val="14"/>
+        </w:rPr>
+        <w:t>Future Vision, Call to Action:</w:t>
+      </w:r>
+      <w:r>
+        <w:rPr>
+          <w:rFonts w:asciiTheme="majorBidi" w:hAnsiTheme="majorBidi" w:cstheme="majorBidi"/>
+          <w:b/>
+          <w:bCs/>
+          <w:sz w:val="28"/>
+          <w:szCs w:val="14"/>
+        </w:rPr>
+        <w:br/>
+      </w:r>
+      <w:r>
+        <w:rPr>
+          <w:rFonts w:asciiTheme="majorBidi" w:hAnsiTheme="majorBidi" w:cstheme="majorBidi"/>
+          <w:sz w:val="28"/>
+          <w:szCs w:val="14"/>
+        </w:rPr>
+        <w:t>The vision is very concise, and the way ahead is already laid, and new features are just waiting for their turn to be implemented.</w:t>
+      </w:r>
+    </w:p>
+    <w:p>
+      <w:pPr>
+        <w:ind w:left="720"/>
+        <w:rPr>
+          <w:rFonts w:asciiTheme="majorBidi" w:hAnsiTheme="majorBidi" w:cstheme="majorBidi"/>
+        </w:rPr>
+      </w:pPr>
+      <w:r>
+        <w:rPr>
+          <w:rFonts w:asciiTheme="majorBidi" w:hAnsiTheme="majorBidi" w:cstheme="majorBidi"/>
+          <w:sz w:val="28"/>
+          <w:szCs w:val="14"/>
+        </w:rPr>
+        <w:t>One thing to improve, we would Fade Out the background music while explaining</w:t>
+      </w:r>
+      <w:r>
+        <w:rPr>
+          <w:rFonts w:asciiTheme="majorBidi" w:hAnsiTheme="majorBidi" w:cstheme="majorBidi"/>
+          <w:sz w:val="28"/>
+          <w:szCs w:val="14"/>
+        </w:rPr>
+        <w:t>, also there are not enough flowers in the video</w:t>
+      </w:r>
+      <w:r>
+        <w:rPr>
+          <w:rFonts w:asciiTheme="majorBidi" w:hAnsiTheme="majorBidi" w:cstheme="majorBidi"/>
+          <w:sz w:val="28"/>
+          <w:szCs w:val="14"/>
+        </w:rPr>
+        <w:t>.</w:t>
       </w:r>
     </w:p>
     <w:sectPr>
-      <w:type w:val="nextPage"/>
       <w:pgSz w:w="11906" w:h="16838"/>
-      <w:pgMar w:left="1440" w:right="1440" w:header="0" w:top="1440" w:footer="0" w:bottom="1440" w:gutter="0"/>
-      <w:pgNumType w:fmt="decimal"/>
-      <w:formProt w:val="false"/>
-      <w:textDirection w:val="lrTb"/>
-      <w:docGrid w:type="default" w:linePitch="360" w:charSpace="4096"/>
+      <w:pgMar w:top="1440" w:right="1440" w:bottom="1440" w:left="1440" w:header="0" w:footer="0" w:gutter="0"/>
+      <w:cols w:space="720"/>
+      <w:formProt w:val="0"/>
+      <w:docGrid w:linePitch="360" w:charSpace="4096"/>
     </w:sectPr>
   </w:body>
 </w:document>
 </file>
 
 <file path=word/numbering.xml><?xml version="1.0" encoding="utf-8"?>
-<w:numbering xmlns:w="http://schemas.openxmlformats.org/wordprocessingml/2006/main" xmlns:o="urn:schemas-microsoft-com:office:office" xmlns:r="http://schemas.openxmlformats.org/officeDocument/2006/relationships" xmlns:v="urn:schemas-microsoft-com:vml" xmlns:mc="http://schemas.openxmlformats.org/markup-compatibility/2006" xmlns:w14="http://schemas.microsoft.com/office/word/2010/wordml" mc:Ignorable="w14">
-  <w:abstractNum w:abstractNumId="1">
-    <w:lvl w:ilvl="0">
-      <w:start w:val="1"/>
-      <w:numFmt w:val="decimal"/>
-      <w:lvlText w:val="%1."/>
-      <w:lvlJc w:val="left"/>
-      <w:pPr>
-        <w:tabs>
-          <w:tab w:val="num" w:pos="720"/>
-        </w:tabs>
-        <w:ind w:left="720" w:hanging="360"/>
-      </w:pPr>
-    </w:lvl>
-    <w:lvl w:ilvl="1">
-      <w:start w:val="1"/>
-      <w:numFmt w:val="decimal"/>
-      <w:lvlText w:val="%2."/>
-      <w:lvlJc w:val="left"/>
-      <w:pPr>
-        <w:tabs>
-          <w:tab w:val="num" w:pos="1080"/>
-        </w:tabs>
-        <w:ind w:left="1080" w:hanging="360"/>
-      </w:pPr>
-    </w:lvl>
-    <w:lvl w:ilvl="2">
-      <w:start w:val="1"/>
-      <w:numFmt w:val="decimal"/>
-      <w:lvlText w:val="%3."/>
-      <w:lvlJc w:val="left"/>
-      <w:pPr>
-        <w:tabs>
-          <w:tab w:val="num" w:pos="1440"/>
-        </w:tabs>
-        <w:ind w:left="1440" w:hanging="360"/>
-      </w:pPr>
-    </w:lvl>
-    <w:lvl w:ilvl="3">
-      <w:start w:val="1"/>
-      <w:numFmt w:val="decimal"/>
-      <w:lvlText w:val="%4."/>
-      <w:lvlJc w:val="left"/>
-      <w:pPr>
-        <w:tabs>
-          <w:tab w:val="num" w:pos="1800"/>
-        </w:tabs>
-        <w:ind w:left="1800" w:hanging="360"/>
-      </w:pPr>
-    </w:lvl>
-    <w:lvl w:ilvl="4">
-      <w:start w:val="1"/>
-      <w:numFmt w:val="decimal"/>
-      <w:lvlText w:val="%5."/>
-      <w:lvlJc w:val="left"/>
-      <w:pPr>
-        <w:tabs>
-          <w:tab w:val="num" w:pos="2160"/>
-        </w:tabs>
-        <w:ind w:left="2160" w:hanging="360"/>
-      </w:pPr>
-    </w:lvl>
-    <w:lvl w:ilvl="5">
-      <w:start w:val="1"/>
-      <w:numFmt w:val="decimal"/>
-      <w:lvlText w:val="%6."/>
-      <w:lvlJc w:val="left"/>
-      <w:pPr>
-        <w:tabs>
-          <w:tab w:val="num" w:pos="2520"/>
-        </w:tabs>
-        <w:ind w:left="2520" w:hanging="360"/>
-      </w:pPr>
-    </w:lvl>
-    <w:lvl w:ilvl="6">
-      <w:start w:val="1"/>
-      <w:numFmt w:val="decimal"/>
-      <w:lvlText w:val="%7."/>
-      <w:lvlJc w:val="left"/>
-      <w:pPr>
-        <w:tabs>
-          <w:tab w:val="num" w:pos="2880"/>
-        </w:tabs>
-        <w:ind w:left="2880" w:hanging="360"/>
-      </w:pPr>
-    </w:lvl>
-    <w:lvl w:ilvl="7">
-      <w:start w:val="1"/>
-      <w:numFmt w:val="decimal"/>
-      <w:lvlText w:val="%8."/>
-      <w:lvlJc w:val="left"/>
-      <w:pPr>
-        <w:tabs>
-          <w:tab w:val="num" w:pos="3240"/>
-        </w:tabs>
-        <w:ind w:left="3240" w:hanging="360"/>
-      </w:pPr>
-    </w:lvl>
-    <w:lvl w:ilvl="8">
-      <w:start w:val="1"/>
-      <w:numFmt w:val="decimal"/>
-      <w:lvlText w:val="%9."/>
-      <w:lvlJc w:val="left"/>
-      <w:pPr>
-        <w:tabs>
-          <w:tab w:val="num" w:pos="3600"/>
-        </w:tabs>
-        <w:ind w:left="3600" w:hanging="360"/>
-      </w:pPr>
-    </w:lvl>
-  </w:abstractNum>
-  <w:abstractNum w:abstractNumId="2">
+<w:numbering xmlns:wpc="http://schemas.microsoft.com/office/word/2010/wordprocessingCanvas" xmlns:cx="http://schemas.microsoft.com/office/drawing/2014/chartex" xmlns:cx1="http://schemas.microsoft.com/office/drawing/2015/9/8/chartex" xmlns:cx2="http://schemas.microsoft.com/office/drawing/2015/10/21/chartex" xmlns:cx3="http://schemas.microsoft.com/office/drawing/2016/5/9/chartex" xmlns:cx4="http://schemas.microsoft.com/office/drawing/2016/5/10/chartex" xmlns:cx5="http://schemas.microsoft.com/office/drawing/2016/5/11/chartex" xmlns:cx6="http://schemas.microsoft.com/office/drawing/2016/5/12/chartex" xmlns:cx7="http://schemas.microsoft.com/office/drawing/2016/5/13/chartex" xmlns:cx8="http://schemas.microsoft.com/office/drawing/2016/5/14/chartex" xmlns:mc="http://schemas.openxmlformats.org/markup-compatibility/2006" xmlns:aink="http://schemas.microsoft.com/office/drawing/2016/ink" xmlns:am3d="http://schemas.microsoft.com/office/drawing/2017/model3d" xmlns:o="urn:schemas-microsoft-com:office:office" xmlns:oel="http://schemas.microsoft.com/office/2019/extlst" xmlns:r="http://schemas.openxmlformats.org/officeDocument/2006/relationships" xmlns:m="http://schemas.openxmlformats.org/officeDocument/2006/math" xmlns:v="urn:schemas-microsoft-com:vml" xmlns:wp14="http://schemas.microsoft.com/office/word/2010/wordprocessingDrawing" xmlns:wp="http://schemas.openxmlformats.org/drawingml/2006/wordprocessingDrawing" xmlns:w10="urn:schemas-microsoft-com:office:word" xmlns:w="http://schemas.openxmlformats.org/wordprocessingml/2006/main" xmlns:w14="http://schemas.microsoft.com/office/word/2010/wordml" xmlns:w15="http://schemas.microsoft.com/office/word/2012/wordml" xmlns:w16cex="http://schemas.microsoft.com/office/word/2018/wordml/cex" xmlns:w16cid="http://schemas.microsoft.com/office/word/2016/wordml/cid" xmlns:w16="http://schemas.microsoft.com/office/word/2018/wordml" xmlns:w16du="http://schemas.microsoft.com/office/word/2023/wordml/word16du" xmlns:w16sdtdh="http://schemas.microsoft.com/office/word/2020/wordml/sdtdatahash" xmlns:w16se="http://schemas.microsoft.com/office/word/2015/wordml/symex" xmlns:wpg="http://schemas.microsoft.com/office/word/2010/wordprocessingGroup" xmlns:wpi="http://schemas.microsoft.com/office/word/2010/wordprocessingInk" xmlns:wne="http://schemas.microsoft.com/office/word/2006/wordml" xmlns:wps="http://schemas.microsoft.com/office/word/2010/wordprocessingShape" mc:Ignorable="w14 w15 w16se w16cid w16 w16cex w16sdtdh wp14">
+  <w:abstractNum w:abstractNumId="0" w15:restartNumberingAfterBreak="0">
+    <w:nsid w:val="2EDF613C"/>
+    <w:multiLevelType w:val="multilevel"/>
+    <w:tmpl w:val="145C5B74"/>
     <w:lvl w:ilvl="0">
       <w:start w:val="1"/>
       <w:numFmt w:val="none"/>
@@ -579,7 +926,7 @@
         <w:tabs>
           <w:tab w:val="num" w:pos="0"/>
         </w:tabs>
-        <w:ind w:left="0" w:hanging="0"/>
+        <w:ind w:left="0" w:firstLine="0"/>
       </w:pPr>
     </w:lvl>
     <w:lvl w:ilvl="1">
@@ -592,7 +939,7 @@
         <w:tabs>
           <w:tab w:val="num" w:pos="0"/>
         </w:tabs>
-        <w:ind w:left="0" w:hanging="0"/>
+        <w:ind w:left="0" w:firstLine="0"/>
       </w:pPr>
     </w:lvl>
     <w:lvl w:ilvl="2">
@@ -605,7 +952,7 @@
         <w:tabs>
           <w:tab w:val="num" w:pos="0"/>
         </w:tabs>
-        <w:ind w:left="0" w:hanging="0"/>
+        <w:ind w:left="0" w:firstLine="0"/>
       </w:pPr>
     </w:lvl>
     <w:lvl w:ilvl="3">
@@ -618,7 +965,7 @@
         <w:tabs>
           <w:tab w:val="num" w:pos="0"/>
         </w:tabs>
-        <w:ind w:left="0" w:hanging="0"/>
+        <w:ind w:left="0" w:firstLine="0"/>
       </w:pPr>
     </w:lvl>
     <w:lvl w:ilvl="4">
@@ -631,7 +978,7 @@
         <w:tabs>
           <w:tab w:val="num" w:pos="0"/>
         </w:tabs>
-        <w:ind w:left="0" w:hanging="0"/>
+        <w:ind w:left="0" w:firstLine="0"/>
       </w:pPr>
     </w:lvl>
     <w:lvl w:ilvl="5">
@@ -644,7 +991,7 @@
         <w:tabs>
           <w:tab w:val="num" w:pos="0"/>
         </w:tabs>
-        <w:ind w:left="0" w:hanging="0"/>
+        <w:ind w:left="0" w:firstLine="0"/>
       </w:pPr>
     </w:lvl>
     <w:lvl w:ilvl="6">
@@ -657,7 +1004,7 @@
         <w:tabs>
           <w:tab w:val="num" w:pos="0"/>
         </w:tabs>
-        <w:ind w:left="0" w:hanging="0"/>
+        <w:ind w:left="0" w:firstLine="0"/>
       </w:pPr>
     </w:lvl>
     <w:lvl w:ilvl="7">
@@ -670,7 +1017,7 @@
         <w:tabs>
           <w:tab w:val="num" w:pos="0"/>
         </w:tabs>
-        <w:ind w:left="0" w:hanging="0"/>
+        <w:ind w:left="0" w:firstLine="0"/>
       </w:pPr>
     </w:lvl>
     <w:lvl w:ilvl="8">
@@ -683,25 +1030,138 @@
         <w:tabs>
           <w:tab w:val="num" w:pos="0"/>
         </w:tabs>
-        <w:ind w:left="0" w:hanging="0"/>
+        <w:ind w:left="0" w:firstLine="0"/>
       </w:pPr>
     </w:lvl>
   </w:abstractNum>
-  <w:num w:numId="1">
+  <w:abstractNum w:abstractNumId="1" w15:restartNumberingAfterBreak="0">
+    <w:nsid w:val="5E023C77"/>
+    <w:multiLevelType w:val="multilevel"/>
+    <w:tmpl w:val="AF5AC516"/>
+    <w:lvl w:ilvl="0">
+      <w:start w:val="1"/>
+      <w:numFmt w:val="decimal"/>
+      <w:lvlText w:val="%1."/>
+      <w:lvlJc w:val="left"/>
+      <w:pPr>
+        <w:tabs>
+          <w:tab w:val="num" w:pos="720"/>
+        </w:tabs>
+        <w:ind w:left="720" w:hanging="360"/>
+      </w:pPr>
+    </w:lvl>
+    <w:lvl w:ilvl="1">
+      <w:start w:val="1"/>
+      <w:numFmt w:val="decimal"/>
+      <w:lvlText w:val="%2."/>
+      <w:lvlJc w:val="left"/>
+      <w:pPr>
+        <w:tabs>
+          <w:tab w:val="num" w:pos="1080"/>
+        </w:tabs>
+        <w:ind w:left="1080" w:hanging="360"/>
+      </w:pPr>
+    </w:lvl>
+    <w:lvl w:ilvl="2">
+      <w:start w:val="1"/>
+      <w:numFmt w:val="decimal"/>
+      <w:lvlText w:val="%3."/>
+      <w:lvlJc w:val="left"/>
+      <w:pPr>
+        <w:tabs>
+          <w:tab w:val="num" w:pos="1440"/>
+        </w:tabs>
+        <w:ind w:left="1440" w:hanging="360"/>
+      </w:pPr>
+    </w:lvl>
+    <w:lvl w:ilvl="3">
+      <w:start w:val="1"/>
+      <w:numFmt w:val="decimal"/>
+      <w:lvlText w:val="%4."/>
+      <w:lvlJc w:val="left"/>
+      <w:pPr>
+        <w:tabs>
+          <w:tab w:val="num" w:pos="1800"/>
+        </w:tabs>
+        <w:ind w:left="1800" w:hanging="360"/>
+      </w:pPr>
+    </w:lvl>
+    <w:lvl w:ilvl="4">
+      <w:start w:val="1"/>
+      <w:numFmt w:val="decimal"/>
+      <w:lvlText w:val="%5."/>
+      <w:lvlJc w:val="left"/>
+      <w:pPr>
+        <w:tabs>
+          <w:tab w:val="num" w:pos="2160"/>
+        </w:tabs>
+        <w:ind w:left="2160" w:hanging="360"/>
+      </w:pPr>
+    </w:lvl>
+    <w:lvl w:ilvl="5">
+      <w:start w:val="1"/>
+      <w:numFmt w:val="decimal"/>
+      <w:lvlText w:val="%6."/>
+      <w:lvlJc w:val="left"/>
+      <w:pPr>
+        <w:tabs>
+          <w:tab w:val="num" w:pos="2520"/>
+        </w:tabs>
+        <w:ind w:left="2520" w:hanging="360"/>
+      </w:pPr>
+    </w:lvl>
+    <w:lvl w:ilvl="6">
+      <w:start w:val="1"/>
+      <w:numFmt w:val="decimal"/>
+      <w:lvlText w:val="%7."/>
+      <w:lvlJc w:val="left"/>
+      <w:pPr>
+        <w:tabs>
+          <w:tab w:val="num" w:pos="2880"/>
+        </w:tabs>
+        <w:ind w:left="2880" w:hanging="360"/>
+      </w:pPr>
+    </w:lvl>
+    <w:lvl w:ilvl="7">
+      <w:start w:val="1"/>
+      <w:numFmt w:val="decimal"/>
+      <w:lvlText w:val="%8."/>
+      <w:lvlJc w:val="left"/>
+      <w:pPr>
+        <w:tabs>
+          <w:tab w:val="num" w:pos="3240"/>
+        </w:tabs>
+        <w:ind w:left="3240" w:hanging="360"/>
+      </w:pPr>
+    </w:lvl>
+    <w:lvl w:ilvl="8">
+      <w:start w:val="1"/>
+      <w:numFmt w:val="decimal"/>
+      <w:lvlText w:val="%9."/>
+      <w:lvlJc w:val="left"/>
+      <w:pPr>
+        <w:tabs>
+          <w:tab w:val="num" w:pos="3600"/>
+        </w:tabs>
+        <w:ind w:left="3600" w:hanging="360"/>
+      </w:pPr>
+    </w:lvl>
+  </w:abstractNum>
+  <w:num w:numId="1" w16cid:durableId="2006662063">
     <w:abstractNumId w:val="1"/>
   </w:num>
-  <w:num w:numId="2">
-    <w:abstractNumId w:val="2"/>
+  <w:num w:numId="2" w16cid:durableId="355539552">
+    <w:abstractNumId w:val="0"/>
   </w:num>
 </w:numbering>
 </file>
 
 <file path=word/styles.xml><?xml version="1.0" encoding="utf-8"?>
-<w:styles xmlns:w="http://schemas.openxmlformats.org/wordprocessingml/2006/main" xmlns:w14="http://schemas.microsoft.com/office/word/2010/wordml" xmlns:mc="http://schemas.openxmlformats.org/markup-compatibility/2006" mc:Ignorable="w14">
+<w:styles xmlns:mc="http://schemas.openxmlformats.org/markup-compatibility/2006" xmlns:r="http://schemas.openxmlformats.org/officeDocument/2006/relationships" xmlns:w="http://schemas.openxmlformats.org/wordprocessingml/2006/main" xmlns:w14="http://schemas.microsoft.com/office/word/2010/wordml" xmlns:w15="http://schemas.microsoft.com/office/word/2012/wordml" xmlns:w16cex="http://schemas.microsoft.com/office/word/2018/wordml/cex" xmlns:w16cid="http://schemas.microsoft.com/office/word/2016/wordml/cid" xmlns:w16="http://schemas.microsoft.com/office/word/2018/wordml" xmlns:w16sdtdh="http://schemas.microsoft.com/office/word/2020/wordml/sdtdatahash" xmlns:w16se="http://schemas.microsoft.com/office/word/2015/wordml/symex" mc:Ignorable="w14 w15 w16se w16cid w16 w16cex w16sdtdh">
   <w:docDefaults>
     <w:rPrDefault>
       <w:rPr>
-        <w:rFonts w:ascii="Calibri" w:hAnsi="Calibri" w:eastAsia="Calibri" w:cs="Arial" w:asciiTheme="minorHAnsi" w:cstheme="minorBidi" w:eastAsiaTheme="minorHAnsi" w:hAnsiTheme="minorHAnsi"/>
+        <w:rFonts w:asciiTheme="minorHAnsi" w:eastAsiaTheme="minorHAnsi" w:hAnsiTheme="minorHAnsi" w:cstheme="minorBidi"/>
         <w:kern w:val="2"/>
         <w:sz w:val="22"/>
         <w:szCs w:val="22"/>
@@ -711,21 +1171,21 @@
     </w:rPrDefault>
     <w:pPrDefault>
       <w:pPr>
-        <w:suppressAutoHyphens w:val="true"/>
+        <w:suppressAutoHyphens/>
       </w:pPr>
     </w:pPrDefault>
   </w:docDefaults>
   <w:latentStyles w:defLockedState="0" w:defUIPriority="99" w:defSemiHidden="0" w:defUnhideWhenUsed="0" w:defQFormat="0" w:count="376">
     <w:lsdException w:name="Normal" w:uiPriority="0" w:qFormat="1"/>
     <w:lsdException w:name="heading 1" w:uiPriority="9" w:qFormat="1"/>
-    <w:lsdException w:name="heading 2" w:uiPriority="9" w:semiHidden="1" w:unhideWhenUsed="1" w:qFormat="1"/>
-    <w:lsdException w:name="heading 3" w:uiPriority="9" w:semiHidden="1" w:unhideWhenUsed="1" w:qFormat="1"/>
-    <w:lsdException w:name="heading 4" w:uiPriority="9" w:semiHidden="1" w:unhideWhenUsed="1" w:qFormat="1"/>
-    <w:lsdException w:name="heading 5" w:uiPriority="9" w:semiHidden="1" w:unhideWhenUsed="1" w:qFormat="1"/>
-    <w:lsdException w:name="heading 6" w:uiPriority="9" w:semiHidden="1" w:unhideWhenUsed="1" w:qFormat="1"/>
-    <w:lsdException w:name="heading 7" w:uiPriority="9" w:semiHidden="1" w:unhideWhenUsed="1" w:qFormat="1"/>
-    <w:lsdException w:name="heading 8" w:uiPriority="9" w:semiHidden="1" w:unhideWhenUsed="1" w:qFormat="1"/>
-    <w:lsdException w:name="heading 9" w:uiPriority="9" w:semiHidden="1" w:unhideWhenUsed="1" w:qFormat="1"/>
+    <w:lsdException w:name="heading 2" w:semiHidden="1" w:uiPriority="9" w:unhideWhenUsed="1" w:qFormat="1"/>
+    <w:lsdException w:name="heading 3" w:semiHidden="1" w:uiPriority="9" w:unhideWhenUsed="1" w:qFormat="1"/>
+    <w:lsdException w:name="heading 4" w:semiHidden="1" w:uiPriority="9" w:unhideWhenUsed="1" w:qFormat="1"/>
+    <w:lsdException w:name="heading 5" w:semiHidden="1" w:uiPriority="9" w:unhideWhenUsed="1" w:qFormat="1"/>
+    <w:lsdException w:name="heading 6" w:semiHidden="1" w:uiPriority="9" w:unhideWhenUsed="1" w:qFormat="1"/>
+    <w:lsdException w:name="heading 7" w:semiHidden="1" w:uiPriority="9" w:unhideWhenUsed="1" w:qFormat="1"/>
+    <w:lsdException w:name="heading 8" w:semiHidden="1" w:uiPriority="9" w:unhideWhenUsed="1" w:qFormat="1"/>
+    <w:lsdException w:name="heading 9" w:semiHidden="1" w:uiPriority="9" w:unhideWhenUsed="1" w:qFormat="1"/>
     <w:lsdException w:name="index 1" w:semiHidden="1" w:unhideWhenUsed="1"/>
     <w:lsdException w:name="index 2" w:semiHidden="1" w:unhideWhenUsed="1"/>
     <w:lsdException w:name="index 3" w:semiHidden="1" w:unhideWhenUsed="1"/>
@@ -735,22 +1195,22 @@
     <w:lsdException w:name="index 7" w:semiHidden="1" w:unhideWhenUsed="1"/>
     <w:lsdException w:name="index 8" w:semiHidden="1" w:unhideWhenUsed="1"/>
     <w:lsdException w:name="index 9" w:semiHidden="1" w:unhideWhenUsed="1"/>
-    <w:lsdException w:name="toc 1" w:uiPriority="39" w:semiHidden="1" w:unhideWhenUsed="1"/>
-    <w:lsdException w:name="toc 2" w:uiPriority="39" w:semiHidden="1" w:unhideWhenUsed="1"/>
-    <w:lsdException w:name="toc 3" w:uiPriority="39" w:semiHidden="1" w:unhideWhenUsed="1"/>
-    <w:lsdException w:name="toc 4" w:uiPriority="39" w:semiHidden="1" w:unhideWhenUsed="1"/>
-    <w:lsdException w:name="toc 5" w:uiPriority="39" w:semiHidden="1" w:unhideWhenUsed="1"/>
-    <w:lsdException w:name="toc 6" w:uiPriority="39" w:semiHidden="1" w:unhideWhenUsed="1"/>
-    <w:lsdException w:name="toc 7" w:uiPriority="39" w:semiHidden="1" w:unhideWhenUsed="1"/>
-    <w:lsdException w:name="toc 8" w:uiPriority="39" w:semiHidden="1" w:unhideWhenUsed="1"/>
-    <w:lsdException w:name="toc 9" w:uiPriority="39" w:semiHidden="1" w:unhideWhenUsed="1"/>
+    <w:lsdException w:name="toc 1" w:semiHidden="1" w:uiPriority="39" w:unhideWhenUsed="1"/>
+    <w:lsdException w:name="toc 2" w:semiHidden="1" w:uiPriority="39" w:unhideWhenUsed="1"/>
+    <w:lsdException w:name="toc 3" w:semiHidden="1" w:uiPriority="39" w:unhideWhenUsed="1"/>
+    <w:lsdException w:name="toc 4" w:semiHidden="1" w:uiPriority="39" w:unhideWhenUsed="1"/>
+    <w:lsdException w:name="toc 5" w:semiHidden="1" w:uiPriority="39" w:unhideWhenUsed="1"/>
+    <w:lsdException w:name="toc 6" w:semiHidden="1" w:uiPriority="39" w:unhideWhenUsed="1"/>
+    <w:lsdException w:name="toc 7" w:semiHidden="1" w:uiPriority="39" w:unhideWhenUsed="1"/>
+    <w:lsdException w:name="toc 8" w:semiHidden="1" w:uiPriority="39" w:unhideWhenUsed="1"/>
+    <w:lsdException w:name="toc 9" w:semiHidden="1" w:uiPriority="39" w:unhideWhenUsed="1"/>
     <w:lsdException w:name="Normal Indent" w:semiHidden="1" w:unhideWhenUsed="1"/>
     <w:lsdException w:name="footnote text" w:semiHidden="1" w:unhideWhenUsed="1"/>
     <w:lsdException w:name="annotation text" w:semiHidden="1" w:unhideWhenUsed="1"/>
     <w:lsdException w:name="header" w:semiHidden="1" w:unhideWhenUsed="1"/>
     <w:lsdException w:name="footer" w:semiHidden="1" w:unhideWhenUsed="1"/>
     <w:lsdException w:name="index heading" w:semiHidden="1" w:unhideWhenUsed="1"/>
-    <w:lsdException w:name="caption" w:uiPriority="35" w:semiHidden="1" w:unhideWhenUsed="1" w:qFormat="1"/>
+    <w:lsdException w:name="caption" w:semiHidden="1" w:uiPriority="35" w:unhideWhenUsed="1" w:qFormat="1"/>
     <w:lsdException w:name="table of figures" w:semiHidden="1" w:unhideWhenUsed="1"/>
     <w:lsdException w:name="envelope address" w:semiHidden="1" w:unhideWhenUsed="1"/>
     <w:lsdException w:name="envelope return" w:semiHidden="1" w:unhideWhenUsed="1"/>
@@ -781,7 +1241,7 @@
     <w:lsdException w:name="Title" w:uiPriority="10" w:qFormat="1"/>
     <w:lsdException w:name="Closing" w:semiHidden="1" w:unhideWhenUsed="1"/>
     <w:lsdException w:name="Signature" w:semiHidden="1" w:unhideWhenUsed="1"/>
-    <w:lsdException w:name="Default Paragraph Font" w:uiPriority="1" w:semiHidden="1" w:unhideWhenUsed="1"/>
+    <w:lsdException w:name="Default Paragraph Font" w:semiHidden="1" w:uiPriority="1" w:unhideWhenUsed="1"/>
     <w:lsdException w:name="Body Text" w:semiHidden="1" w:unhideWhenUsed="1"/>
     <w:lsdException w:name="Body Text Indent" w:semiHidden="1" w:unhideWhenUsed="1"/>
     <w:lsdException w:name="List Continue" w:semiHidden="1" w:unhideWhenUsed="1"/>
@@ -981,8 +1441,8 @@
     <w:lsdException w:name="Subtle Reference" w:uiPriority="31" w:qFormat="1"/>
     <w:lsdException w:name="Intense Reference" w:uiPriority="32" w:qFormat="1"/>
     <w:lsdException w:name="Book Title" w:uiPriority="33" w:qFormat="1"/>
-    <w:lsdException w:name="Bibliography" w:uiPriority="37" w:semiHidden="1" w:unhideWhenUsed="1"/>
-    <w:lsdException w:name="TOC Heading" w:uiPriority="39" w:semiHidden="1" w:unhideWhenUsed="1" w:qFormat="1"/>
+    <w:lsdException w:name="Bibliography" w:semiHidden="1" w:uiPriority="37" w:unhideWhenUsed="1"/>
+    <w:lsdException w:name="TOC Heading" w:semiHidden="1" w:uiPriority="39" w:unhideWhenUsed="1" w:qFormat="1"/>
     <w:lsdException w:name="Plain Table 1" w:uiPriority="41"/>
     <w:lsdException w:name="Plain Table 2" w:uiPriority="42"/>
     <w:lsdException w:name="Plain Table 3" w:uiPriority="43"/>
@@ -1093,66 +1553,72 @@
     <w:lsdException w:name="Unresolved Mention" w:semiHidden="1" w:unhideWhenUsed="1"/>
     <w:lsdException w:name="Smart Link" w:semiHidden="1" w:unhideWhenUsed="1"/>
   </w:latentStyles>
-  <w:style w:type="paragraph" w:styleId="Normal" w:default="1">
+  <w:style w:type="paragraph" w:default="1" w:styleId="Normal">
     <w:name w:val="Normal"/>
     <w:qFormat/>
+    <w:rsid w:val="003D3D18"/>
     <w:pPr>
-      <w:widowControl/>
-      <w:bidi w:val="0"/>
-      <w:spacing w:lineRule="auto" w:line="259" w:before="0" w:after="160"/>
-      <w:jc w:val="left"/>
+      <w:spacing w:after="160" w:line="259" w:lineRule="auto"/>
     </w:pPr>
-    <w:rPr>
-      <w:rFonts w:ascii="Calibri" w:hAnsi="Calibri" w:eastAsia="Calibri" w:cs="Arial" w:asciiTheme="minorHAnsi" w:cstheme="minorBidi" w:eastAsiaTheme="minorHAnsi" w:hAnsiTheme="minorHAnsi"/>
-      <w:color w:val="auto"/>
-      <w:kern w:val="2"/>
-      <w:sz w:val="22"/>
-      <w:szCs w:val="22"/>
-      <w:lang w:val="en" w:eastAsia="en-US" w:bidi="he-IL"/>
-      <w14:ligatures w14:val="standardContextual"/>
-    </w:rPr>
   </w:style>
-  <w:style w:type="character" w:styleId="DefaultParagraphFont" w:default="1">
+  <w:style w:type="character" w:default="1" w:styleId="DefaultParagraphFont">
     <w:name w:val="Default Paragraph Font"/>
     <w:uiPriority w:val="1"/>
     <w:semiHidden/>
     <w:unhideWhenUsed/>
-    <w:qFormat/>
-    <w:rPr/>
   </w:style>
-  <w:style w:type="paragraph" w:styleId="Heading">
+  <w:style w:type="table" w:default="1" w:styleId="TableNormal">
+    <w:name w:val="Normal Table"/>
+    <w:uiPriority w:val="99"/>
+    <w:semiHidden/>
+    <w:unhideWhenUsed/>
+    <w:tblPr>
+      <w:tblInd w:w="0" w:type="dxa"/>
+      <w:tblCellMar>
+        <w:top w:w="0" w:type="dxa"/>
+        <w:left w:w="108" w:type="dxa"/>
+        <w:bottom w:w="0" w:type="dxa"/>
+        <w:right w:w="108" w:type="dxa"/>
+      </w:tblCellMar>
+    </w:tblPr>
+  </w:style>
+  <w:style w:type="numbering" w:default="1" w:styleId="NoList">
+    <w:name w:val="No List"/>
+    <w:uiPriority w:val="99"/>
+    <w:semiHidden/>
+    <w:unhideWhenUsed/>
+  </w:style>
+  <w:style w:type="paragraph" w:customStyle="1" w:styleId="Heading">
     <w:name w:val="Heading"/>
     <w:basedOn w:val="Normal"/>
-    <w:next w:val="TextBody"/>
+    <w:next w:val="BodyText"/>
     <w:qFormat/>
     <w:pPr>
-      <w:keepNext w:val="true"/>
+      <w:keepNext/>
       <w:spacing w:before="240" w:after="120"/>
     </w:pPr>
     <w:rPr>
-      <w:rFonts w:ascii="Liberation Sans" w:hAnsi="Liberation Sans" w:eastAsia="NSimSun" w:cs="Lucida Sans"/>
+      <w:rFonts w:ascii="Liberation Sans" w:eastAsia="NSimSun" w:hAnsi="Liberation Sans" w:cs="Lucida Sans"/>
       <w:sz w:val="28"/>
       <w:szCs w:val="28"/>
     </w:rPr>
   </w:style>
-  <w:style w:type="paragraph" w:styleId="TextBody">
+  <w:style w:type="paragraph" w:styleId="BodyText">
     <w:name w:val="Body Text"/>
     <w:basedOn w:val="Normal"/>
     <w:pPr>
-      <w:spacing w:lineRule="auto" w:line="276" w:before="0" w:after="140"/>
+      <w:spacing w:after="140" w:line="276" w:lineRule="auto"/>
     </w:pPr>
-    <w:rPr/>
   </w:style>
   <w:style w:type="paragraph" w:styleId="List">
     <w:name w:val="List"/>
-    <w:basedOn w:val="TextBody"/>
-    <w:pPr/>
+    <w:basedOn w:val="BodyText"/>
     <w:rPr>
       <w:rFonts w:cs="Lucida Sans"/>
     </w:rPr>
   </w:style>
   <w:style w:type="paragraph" w:styleId="Caption">
-    <w:name w:val="Caption"/>
+    <w:name w:val="caption"/>
     <w:basedOn w:val="Normal"/>
     <w:qFormat/>
     <w:pPr>
@@ -1167,7 +1633,7 @@
       <w:szCs w:val="24"/>
     </w:rPr>
   </w:style>
-  <w:style w:type="paragraph" w:styleId="Index">
+  <w:style w:type="paragraph" w:customStyle="1" w:styleId="Index">
     <w:name w:val="Index"/>
     <w:basedOn w:val="Normal"/>
     <w:qFormat/>
@@ -1178,26 +1644,16 @@
       <w:rFonts w:cs="Lucida Sans"/>
     </w:rPr>
   </w:style>
-  <w:style w:type="numbering" w:styleId="NoList" w:default="1">
-    <w:name w:val="No List"/>
-    <w:uiPriority w:val="99"/>
-    <w:semiHidden/>
-    <w:unhideWhenUsed/>
+  <w:style w:type="paragraph" w:styleId="ListParagraph">
+    <w:name w:val="List Paragraph"/>
+    <w:basedOn w:val="Normal"/>
+    <w:uiPriority w:val="34"/>
     <w:qFormat/>
-  </w:style>
-  <w:style w:type="table" w:default="1" w:styleId="TableNormal">
-    <w:name w:val="Normal Table"/>
-    <w:uiPriority w:val="99"/>
-    <w:semiHidden/>
-    <w:unhideWhenUsed/>
-    <w:tblPr>
-      <w:tblCellMar>
-        <w:top w:w="0" w:type="dxa"/>
-        <w:left w:w="108" w:type="dxa"/>
-        <w:bottom w:w="0" w:type="dxa"/>
-        <w:right w:w="108" w:type="dxa"/>
-      </w:tblCellMar>
-    </w:tblPr>
+    <w:rsid w:val="003D3D18"/>
+    <w:pPr>
+      <w:ind w:left="720"/>
+      <w:contextualSpacing/>
+    </w:pPr>
   </w:style>
 </w:styles>
 </file>

</xml_diff>